<commit_message>
Fixed broken template for #13.
</commit_message>
<xml_diff>
--- a/core/src/main/resources/docs/templates/GradesPercentage.docx
+++ b/core/src/main/resources/docs/templates/GradesPercentage.docx
@@ -5,10 +5,13 @@
     <w:p>
       <w:pPr>
         <w:pStyle w:val="1"/>
+        <w:spacing w:line="360" w:lineRule="auto"/>
         <w:jc w:val="center"/>
         <w:rPr>
           <w:rFonts w:ascii="Times New Roman" w:hAnsi="Times New Roman" w:cs="Times New Roman"/>
           <w:color w:val="000000" w:themeColor="text1"/>
+          <w:sz w:val="32"/>
+          <w:szCs w:val="32"/>
           <w:lang w:val="en-US"/>
         </w:rPr>
       </w:pPr>
@@ -16,6 +19,8 @@
         <w:rPr>
           <w:rFonts w:ascii="Times New Roman" w:hAnsi="Times New Roman" w:cs="Times New Roman"/>
           <w:color w:val="000000" w:themeColor="text1"/>
+          <w:sz w:val="32"/>
+          <w:szCs w:val="32"/>
           <w:lang w:val="en-US"/>
         </w:rPr>
         <w:t>#</w:t>
@@ -25,19 +30,13 @@
         <w:rPr>
           <w:rFonts w:ascii="Times New Roman" w:hAnsi="Times New Roman" w:cs="Times New Roman"/>
           <w:color w:val="000000" w:themeColor="text1"/>
+          <w:sz w:val="32"/>
+          <w:szCs w:val="32"/>
           <w:lang w:val="en-US"/>
         </w:rPr>
         <w:t>GroupName</w:t>
       </w:r>
       <w:proofErr w:type="spellEnd"/>
-    </w:p>
-    <w:p>
-      <w:pPr>
-        <w:rPr>
-          <w:rFonts w:ascii="Times New Roman" w:hAnsi="Times New Roman" w:cs="Times New Roman"/>
-          <w:lang w:val="en-US"/>
-        </w:rPr>
-      </w:pPr>
     </w:p>
     <w:tbl>
       <w:tblPr>
@@ -47,40 +46,42 @@
       </w:tblPr>
       <w:tblGrid>
         <w:gridCol w:w="816"/>
-        <w:gridCol w:w="1112"/>
+        <w:gridCol w:w="1003"/>
         <w:gridCol w:w="1483"/>
-        <w:gridCol w:w="872"/>
+        <w:gridCol w:w="1054"/>
         <w:gridCol w:w="1243"/>
-        <w:gridCol w:w="946"/>
-        <w:gridCol w:w="934"/>
-        <w:gridCol w:w="816"/>
-        <w:gridCol w:w="829"/>
-        <w:gridCol w:w="804"/>
+        <w:gridCol w:w="661"/>
+        <w:gridCol w:w="650"/>
+        <w:gridCol w:w="661"/>
+        <w:gridCol w:w="661"/>
+        <w:gridCol w:w="650"/>
       </w:tblGrid>
       <w:tr>
         <w:trPr>
           <w:cantSplit/>
+          <w:trHeight w:val="351"/>
           <w:tblHeader/>
         </w:trPr>
         <w:tc>
           <w:tcPr>
-            <w:tcW w:w="804" w:type="dxa"/>
-          </w:tcPr>
-          <w:p>
-            <w:pPr>
-              <w:rPr>
-                <w:rFonts w:ascii="Times New Roman" w:hAnsi="Times New Roman" w:cs="Times New Roman"/>
-                <w:b/>
-                <w:sz w:val="24"/>
-                <w:szCs w:val="24"/>
-              </w:rPr>
-            </w:pPr>
-            <w:r>
-              <w:rPr>
-                <w:rFonts w:ascii="Times New Roman" w:hAnsi="Times New Roman" w:cs="Times New Roman"/>
-                <w:b/>
-                <w:sz w:val="24"/>
-                <w:szCs w:val="24"/>
+            <w:tcW w:w="0" w:type="auto"/>
+            <w:vAlign w:val="center"/>
+          </w:tcPr>
+          <w:p>
+            <w:pPr>
+              <w:rPr>
+                <w:rFonts w:ascii="Times New Roman" w:hAnsi="Times New Roman" w:cs="Times New Roman"/>
+                <w:b/>
+                <w:sz w:val="20"/>
+                <w:szCs w:val="20"/>
+              </w:rPr>
+            </w:pPr>
+            <w:r>
+              <w:rPr>
+                <w:rFonts w:ascii="Times New Roman" w:hAnsi="Times New Roman" w:cs="Times New Roman"/>
+                <w:b/>
+                <w:sz w:val="20"/>
+                <w:szCs w:val="20"/>
               </w:rPr>
               <w:t>№</w:t>
             </w:r>
@@ -88,23 +89,24 @@
         </w:tc>
         <w:tc>
           <w:tcPr>
-            <w:tcW w:w="996" w:type="dxa"/>
-          </w:tcPr>
-          <w:p>
-            <w:pPr>
-              <w:rPr>
-                <w:rFonts w:ascii="Times New Roman" w:hAnsi="Times New Roman" w:cs="Times New Roman"/>
-                <w:b/>
-                <w:sz w:val="24"/>
-                <w:szCs w:val="24"/>
-              </w:rPr>
-            </w:pPr>
-            <w:r>
-              <w:rPr>
-                <w:rFonts w:ascii="Times New Roman" w:hAnsi="Times New Roman" w:cs="Times New Roman"/>
-                <w:b/>
-                <w:sz w:val="24"/>
-                <w:szCs w:val="24"/>
+            <w:tcW w:w="0" w:type="auto"/>
+            <w:vAlign w:val="center"/>
+          </w:tcPr>
+          <w:p>
+            <w:pPr>
+              <w:rPr>
+                <w:rFonts w:ascii="Times New Roman" w:hAnsi="Times New Roman" w:cs="Times New Roman"/>
+                <w:b/>
+                <w:sz w:val="20"/>
+                <w:szCs w:val="20"/>
+              </w:rPr>
+            </w:pPr>
+            <w:r>
+              <w:rPr>
+                <w:rFonts w:ascii="Times New Roman" w:hAnsi="Times New Roman" w:cs="Times New Roman"/>
+                <w:b/>
+                <w:sz w:val="20"/>
+                <w:szCs w:val="20"/>
               </w:rPr>
               <w:t>Студент</w:t>
             </w:r>
@@ -112,214 +114,326 @@
         </w:tc>
         <w:tc>
           <w:tcPr>
-            <w:tcW w:w="1374" w:type="dxa"/>
-          </w:tcPr>
-          <w:p>
-            <w:pPr>
-              <w:rPr>
-                <w:rFonts w:ascii="Times New Roman" w:hAnsi="Times New Roman" w:cs="Times New Roman"/>
-                <w:b/>
-                <w:sz w:val="24"/>
-                <w:szCs w:val="24"/>
-              </w:rPr>
-            </w:pPr>
-            <w:r>
-              <w:rPr>
-                <w:rFonts w:ascii="Times New Roman" w:hAnsi="Times New Roman" w:cs="Times New Roman"/>
-                <w:b/>
-                <w:sz w:val="24"/>
-                <w:szCs w:val="24"/>
-              </w:rPr>
-              <w:t>Задовільно</w:t>
-            </w:r>
-          </w:p>
-        </w:tc>
-        <w:tc>
-          <w:tcPr>
-            <w:tcW w:w="891" w:type="dxa"/>
-          </w:tcPr>
-          <w:p>
-            <w:pPr>
-              <w:rPr>
-                <w:rFonts w:ascii="Times New Roman" w:hAnsi="Times New Roman" w:cs="Times New Roman"/>
-                <w:b/>
-                <w:sz w:val="24"/>
-                <w:szCs w:val="24"/>
-              </w:rPr>
-            </w:pPr>
-            <w:r>
-              <w:rPr>
-                <w:rFonts w:ascii="Times New Roman" w:hAnsi="Times New Roman" w:cs="Times New Roman"/>
-                <w:b/>
-                <w:sz w:val="24"/>
-                <w:szCs w:val="24"/>
+            <w:tcW w:w="0" w:type="auto"/>
+            <w:vAlign w:val="center"/>
+          </w:tcPr>
+          <w:p>
+            <w:pPr>
+              <w:rPr>
+                <w:rFonts w:ascii="Times New Roman" w:hAnsi="Times New Roman" w:cs="Times New Roman"/>
+                <w:b/>
+                <w:sz w:val="20"/>
+                <w:szCs w:val="20"/>
+                <w:lang w:val="en-US"/>
+              </w:rPr>
+            </w:pPr>
+            <w:proofErr w:type="spellStart"/>
+            <w:r>
+              <w:rPr>
+                <w:rFonts w:ascii="Times New Roman" w:hAnsi="Times New Roman" w:cs="Times New Roman"/>
+                <w:b/>
+                <w:sz w:val="20"/>
+                <w:szCs w:val="20"/>
+              </w:rPr>
+              <w:t>Задов</w:t>
+            </w:r>
+            <w:proofErr w:type="spellEnd"/>
+            <w:r>
+              <w:rPr>
+                <w:rFonts w:ascii="Times New Roman" w:hAnsi="Times New Roman" w:cs="Times New Roman"/>
+                <w:b/>
+                <w:sz w:val="20"/>
+                <w:szCs w:val="20"/>
+                <w:lang w:val="en-US"/>
+              </w:rPr>
+              <w:t>;</w:t>
+            </w:r>
+            <w:r>
+              <w:rPr>
+                <w:rFonts w:ascii="Times New Roman" w:hAnsi="Times New Roman" w:cs="Times New Roman"/>
+                <w:b/>
+                <w:sz w:val="20"/>
+                <w:szCs w:val="20"/>
+                <w:lang w:val="en-US"/>
+              </w:rPr>
+              <w:t xml:space="preserve"> %</w:t>
+            </w:r>
+          </w:p>
+        </w:tc>
+        <w:tc>
+          <w:tcPr>
+            <w:tcW w:w="0" w:type="auto"/>
+            <w:vAlign w:val="center"/>
+          </w:tcPr>
+          <w:p>
+            <w:pPr>
+              <w:rPr>
+                <w:rFonts w:ascii="Times New Roman" w:hAnsi="Times New Roman" w:cs="Times New Roman"/>
+                <w:b/>
+                <w:sz w:val="20"/>
+                <w:szCs w:val="20"/>
+                <w:lang w:val="en-US"/>
+              </w:rPr>
+            </w:pPr>
+            <w:r>
+              <w:rPr>
+                <w:rFonts w:ascii="Times New Roman" w:hAnsi="Times New Roman" w:cs="Times New Roman"/>
+                <w:b/>
+                <w:sz w:val="20"/>
+                <w:szCs w:val="20"/>
               </w:rPr>
               <w:t>Добре</w:t>
             </w:r>
-          </w:p>
-        </w:tc>
-        <w:tc>
-          <w:tcPr>
-            <w:tcW w:w="1131" w:type="dxa"/>
-          </w:tcPr>
-          <w:p>
-            <w:pPr>
-              <w:rPr>
-                <w:rFonts w:ascii="Times New Roman" w:hAnsi="Times New Roman" w:cs="Times New Roman"/>
-                <w:b/>
-                <w:sz w:val="24"/>
-                <w:szCs w:val="24"/>
-              </w:rPr>
-            </w:pPr>
-            <w:r>
-              <w:rPr>
-                <w:rFonts w:ascii="Times New Roman" w:hAnsi="Times New Roman" w:cs="Times New Roman"/>
-                <w:b/>
-                <w:sz w:val="24"/>
-                <w:szCs w:val="24"/>
-              </w:rPr>
-              <w:t>Відмінно</w:t>
-            </w:r>
-          </w:p>
-        </w:tc>
-        <w:tc>
-          <w:tcPr>
-            <w:tcW w:w="999" w:type="dxa"/>
-          </w:tcPr>
-          <w:p>
-            <w:pPr>
-              <w:rPr>
-                <w:rFonts w:ascii="Times New Roman" w:hAnsi="Times New Roman" w:cs="Times New Roman"/>
-                <w:b/>
-                <w:sz w:val="24"/>
-                <w:szCs w:val="24"/>
-                <w:lang w:val="en-US"/>
-              </w:rPr>
-            </w:pPr>
-            <w:r>
-              <w:rPr>
-                <w:rFonts w:ascii="Times New Roman" w:hAnsi="Times New Roman" w:cs="Times New Roman"/>
-                <w:b/>
-                <w:sz w:val="24"/>
-                <w:szCs w:val="24"/>
+            <w:r>
+              <w:rPr>
+                <w:rFonts w:ascii="Times New Roman" w:hAnsi="Times New Roman" w:cs="Times New Roman"/>
+                <w:b/>
+                <w:sz w:val="20"/>
+                <w:szCs w:val="20"/>
+                <w:lang w:val="en-US"/>
+              </w:rPr>
+              <w:t>, %</w:t>
+            </w:r>
+          </w:p>
+        </w:tc>
+        <w:tc>
+          <w:tcPr>
+            <w:tcW w:w="0" w:type="auto"/>
+            <w:vAlign w:val="center"/>
+          </w:tcPr>
+          <w:p>
+            <w:pPr>
+              <w:rPr>
+                <w:rFonts w:ascii="Times New Roman" w:hAnsi="Times New Roman" w:cs="Times New Roman"/>
+                <w:b/>
+                <w:sz w:val="20"/>
+                <w:szCs w:val="20"/>
+                <w:lang w:val="en-US"/>
+              </w:rPr>
+            </w:pPr>
+            <w:proofErr w:type="spellStart"/>
+            <w:r>
+              <w:rPr>
+                <w:rFonts w:ascii="Times New Roman" w:hAnsi="Times New Roman" w:cs="Times New Roman"/>
+                <w:b/>
+                <w:sz w:val="20"/>
+                <w:szCs w:val="20"/>
+              </w:rPr>
+              <w:t>Відм</w:t>
+            </w:r>
+            <w:proofErr w:type="spellEnd"/>
+            <w:r>
+              <w:rPr>
+                <w:rFonts w:ascii="Times New Roman" w:hAnsi="Times New Roman" w:cs="Times New Roman"/>
+                <w:b/>
+                <w:sz w:val="20"/>
+                <w:szCs w:val="20"/>
+                <w:lang w:val="en-US"/>
+              </w:rPr>
+              <w:t>;</w:t>
+            </w:r>
+            <w:r>
+              <w:rPr>
+                <w:rFonts w:ascii="Times New Roman" w:hAnsi="Times New Roman" w:cs="Times New Roman"/>
+                <w:b/>
+                <w:sz w:val="20"/>
+                <w:szCs w:val="20"/>
+                <w:lang w:val="en-US"/>
+              </w:rPr>
+              <w:t>%</w:t>
+            </w:r>
+          </w:p>
+        </w:tc>
+        <w:tc>
+          <w:tcPr>
+            <w:tcW w:w="0" w:type="auto"/>
+            <w:vAlign w:val="center"/>
+          </w:tcPr>
+          <w:p>
+            <w:pPr>
+              <w:rPr>
+                <w:rFonts w:ascii="Times New Roman" w:hAnsi="Times New Roman" w:cs="Times New Roman"/>
+                <w:b/>
+                <w:sz w:val="20"/>
+                <w:szCs w:val="20"/>
+                <w:lang w:val="en-US"/>
+              </w:rPr>
+            </w:pPr>
+            <w:r>
+              <w:rPr>
+                <w:rFonts w:ascii="Times New Roman" w:hAnsi="Times New Roman" w:cs="Times New Roman"/>
+                <w:b/>
+                <w:sz w:val="20"/>
+                <w:szCs w:val="20"/>
                 <w:lang w:val="en-US"/>
               </w:rPr>
               <w:t>A</w:t>
             </w:r>
-          </w:p>
-        </w:tc>
-        <w:tc>
-          <w:tcPr>
-            <w:tcW w:w="992" w:type="dxa"/>
-          </w:tcPr>
-          <w:p>
-            <w:pPr>
-              <w:rPr>
-                <w:rFonts w:ascii="Times New Roman" w:hAnsi="Times New Roman" w:cs="Times New Roman"/>
-                <w:b/>
-                <w:sz w:val="24"/>
-                <w:szCs w:val="24"/>
-                <w:lang w:val="en-US"/>
-              </w:rPr>
-            </w:pPr>
-            <w:r>
-              <w:rPr>
-                <w:rFonts w:ascii="Times New Roman" w:hAnsi="Times New Roman" w:cs="Times New Roman"/>
-                <w:b/>
-                <w:sz w:val="24"/>
-                <w:szCs w:val="24"/>
+            <w:r>
+              <w:rPr>
+                <w:rFonts w:ascii="Times New Roman" w:hAnsi="Times New Roman" w:cs="Times New Roman"/>
+                <w:b/>
+                <w:sz w:val="20"/>
+                <w:szCs w:val="20"/>
+                <w:lang w:val="en-US"/>
+              </w:rPr>
+              <w:t>, %</w:t>
+            </w:r>
+          </w:p>
+        </w:tc>
+        <w:tc>
+          <w:tcPr>
+            <w:tcW w:w="0" w:type="auto"/>
+            <w:vAlign w:val="center"/>
+          </w:tcPr>
+          <w:p>
+            <w:pPr>
+              <w:rPr>
+                <w:rFonts w:ascii="Times New Roman" w:hAnsi="Times New Roman" w:cs="Times New Roman"/>
+                <w:b/>
+                <w:sz w:val="20"/>
+                <w:szCs w:val="20"/>
+                <w:lang w:val="en-US"/>
+              </w:rPr>
+            </w:pPr>
+            <w:r>
+              <w:rPr>
+                <w:rFonts w:ascii="Times New Roman" w:hAnsi="Times New Roman" w:cs="Times New Roman"/>
+                <w:b/>
+                <w:sz w:val="20"/>
+                <w:szCs w:val="20"/>
                 <w:lang w:val="en-US"/>
               </w:rPr>
               <w:t>B</w:t>
             </w:r>
-          </w:p>
-        </w:tc>
-        <w:tc>
-          <w:tcPr>
-            <w:tcW w:w="887" w:type="dxa"/>
-          </w:tcPr>
-          <w:p>
-            <w:pPr>
-              <w:rPr>
-                <w:rFonts w:ascii="Times New Roman" w:hAnsi="Times New Roman" w:cs="Times New Roman"/>
-                <w:b/>
-                <w:sz w:val="24"/>
-                <w:szCs w:val="24"/>
-                <w:lang w:val="en-US"/>
-              </w:rPr>
-            </w:pPr>
-            <w:r>
-              <w:rPr>
-                <w:rFonts w:ascii="Times New Roman" w:hAnsi="Times New Roman" w:cs="Times New Roman"/>
-                <w:b/>
-                <w:sz w:val="24"/>
-                <w:szCs w:val="24"/>
+            <w:r>
+              <w:rPr>
+                <w:rFonts w:ascii="Times New Roman" w:hAnsi="Times New Roman" w:cs="Times New Roman"/>
+                <w:b/>
+                <w:sz w:val="20"/>
+                <w:szCs w:val="20"/>
+                <w:lang w:val="en-US"/>
+              </w:rPr>
+              <w:t>, %</w:t>
+            </w:r>
+          </w:p>
+        </w:tc>
+        <w:tc>
+          <w:tcPr>
+            <w:tcW w:w="0" w:type="auto"/>
+            <w:vAlign w:val="center"/>
+          </w:tcPr>
+          <w:p>
+            <w:pPr>
+              <w:rPr>
+                <w:rFonts w:ascii="Times New Roman" w:hAnsi="Times New Roman" w:cs="Times New Roman"/>
+                <w:b/>
+                <w:sz w:val="20"/>
+                <w:szCs w:val="20"/>
+                <w:lang w:val="en-US"/>
+              </w:rPr>
+            </w:pPr>
+            <w:r>
+              <w:rPr>
+                <w:rFonts w:ascii="Times New Roman" w:hAnsi="Times New Roman" w:cs="Times New Roman"/>
+                <w:b/>
+                <w:sz w:val="20"/>
+                <w:szCs w:val="20"/>
                 <w:lang w:val="en-US"/>
               </w:rPr>
               <w:t>C</w:t>
             </w:r>
-          </w:p>
-        </w:tc>
-        <w:tc>
-          <w:tcPr>
-            <w:tcW w:w="901" w:type="dxa"/>
-          </w:tcPr>
-          <w:p>
-            <w:pPr>
-              <w:rPr>
-                <w:rFonts w:ascii="Times New Roman" w:hAnsi="Times New Roman" w:cs="Times New Roman"/>
-                <w:b/>
-                <w:sz w:val="24"/>
-                <w:szCs w:val="24"/>
-                <w:lang w:val="en-US"/>
-              </w:rPr>
-            </w:pPr>
-            <w:r>
-              <w:rPr>
-                <w:rFonts w:ascii="Times New Roman" w:hAnsi="Times New Roman" w:cs="Times New Roman"/>
-                <w:b/>
-                <w:sz w:val="24"/>
-                <w:szCs w:val="24"/>
+            <w:r>
+              <w:rPr>
+                <w:rFonts w:ascii="Times New Roman" w:hAnsi="Times New Roman" w:cs="Times New Roman"/>
+                <w:b/>
+                <w:sz w:val="20"/>
+                <w:szCs w:val="20"/>
+                <w:lang w:val="en-US"/>
+              </w:rPr>
+              <w:t>, %</w:t>
+            </w:r>
+          </w:p>
+        </w:tc>
+        <w:tc>
+          <w:tcPr>
+            <w:tcW w:w="0" w:type="auto"/>
+            <w:vAlign w:val="center"/>
+          </w:tcPr>
+          <w:p>
+            <w:pPr>
+              <w:rPr>
+                <w:rFonts w:ascii="Times New Roman" w:hAnsi="Times New Roman" w:cs="Times New Roman"/>
+                <w:b/>
+                <w:sz w:val="20"/>
+                <w:szCs w:val="20"/>
+                <w:lang w:val="en-US"/>
+              </w:rPr>
+            </w:pPr>
+            <w:r>
+              <w:rPr>
+                <w:rFonts w:ascii="Times New Roman" w:hAnsi="Times New Roman" w:cs="Times New Roman"/>
+                <w:b/>
+                <w:sz w:val="20"/>
+                <w:szCs w:val="20"/>
                 <w:lang w:val="en-US"/>
               </w:rPr>
               <w:t>D</w:t>
             </w:r>
-          </w:p>
-        </w:tc>
-        <w:tc>
-          <w:tcPr>
-            <w:tcW w:w="880" w:type="dxa"/>
-          </w:tcPr>
-          <w:p>
-            <w:pPr>
-              <w:rPr>
-                <w:rFonts w:ascii="Times New Roman" w:hAnsi="Times New Roman" w:cs="Times New Roman"/>
-                <w:b/>
-                <w:sz w:val="24"/>
-                <w:szCs w:val="24"/>
-                <w:lang w:val="en-US"/>
-              </w:rPr>
-            </w:pPr>
-            <w:r>
-              <w:rPr>
-                <w:rFonts w:ascii="Times New Roman" w:hAnsi="Times New Roman" w:cs="Times New Roman"/>
-                <w:b/>
-                <w:sz w:val="24"/>
-                <w:szCs w:val="24"/>
+            <w:r>
+              <w:rPr>
+                <w:rFonts w:ascii="Times New Roman" w:hAnsi="Times New Roman" w:cs="Times New Roman"/>
+                <w:b/>
+                <w:sz w:val="20"/>
+                <w:szCs w:val="20"/>
+                <w:lang w:val="en-US"/>
+              </w:rPr>
+              <w:t>, %</w:t>
+            </w:r>
+          </w:p>
+        </w:tc>
+        <w:tc>
+          <w:tcPr>
+            <w:tcW w:w="0" w:type="auto"/>
+            <w:vAlign w:val="center"/>
+          </w:tcPr>
+          <w:p>
+            <w:pPr>
+              <w:rPr>
+                <w:rFonts w:ascii="Times New Roman" w:hAnsi="Times New Roman" w:cs="Times New Roman"/>
+                <w:b/>
+                <w:sz w:val="20"/>
+                <w:szCs w:val="20"/>
+                <w:lang w:val="en-US"/>
+              </w:rPr>
+            </w:pPr>
+            <w:r>
+              <w:rPr>
+                <w:rFonts w:ascii="Times New Roman" w:hAnsi="Times New Roman" w:cs="Times New Roman"/>
+                <w:b/>
+                <w:sz w:val="20"/>
+                <w:szCs w:val="20"/>
                 <w:lang w:val="en-US"/>
               </w:rPr>
               <w:t>E</w:t>
+            </w:r>
+            <w:r>
+              <w:rPr>
+                <w:rFonts w:ascii="Times New Roman" w:hAnsi="Times New Roman" w:cs="Times New Roman"/>
+                <w:b/>
+                <w:sz w:val="20"/>
+                <w:szCs w:val="20"/>
+                <w:lang w:val="en-US"/>
+              </w:rPr>
+              <w:t>, %</w:t>
             </w:r>
           </w:p>
         </w:tc>
       </w:tr>
       <w:tr>
-        <w:trPr>
-          <w:cantSplit/>
-        </w:trPr>
-        <w:tc>
-          <w:tcPr>
-            <w:tcW w:w="804" w:type="dxa"/>
+        <w:tc>
+          <w:tcPr>
+            <w:tcW w:w="0" w:type="auto"/>
           </w:tcPr>
           <w:p>
             <w:pPr>
@@ -343,7 +457,7 @@
         </w:tc>
         <w:tc>
           <w:tcPr>
-            <w:tcW w:w="996" w:type="dxa"/>
+            <w:tcW w:w="0" w:type="auto"/>
           </w:tcPr>
           <w:p>
             <w:pPr>
@@ -367,7 +481,7 @@
         </w:tc>
         <w:tc>
           <w:tcPr>
-            <w:tcW w:w="1374" w:type="dxa"/>
+            <w:tcW w:w="0" w:type="auto"/>
           </w:tcPr>
           <w:p>
             <w:pPr>
@@ -391,7 +505,7 @@
         </w:tc>
         <w:tc>
           <w:tcPr>
-            <w:tcW w:w="891" w:type="dxa"/>
+            <w:tcW w:w="0" w:type="auto"/>
           </w:tcPr>
           <w:p>
             <w:pPr>
@@ -415,7 +529,7 @@
         </w:tc>
         <w:tc>
           <w:tcPr>
-            <w:tcW w:w="1131" w:type="dxa"/>
+            <w:tcW w:w="0" w:type="auto"/>
           </w:tcPr>
           <w:p>
             <w:pPr>
@@ -439,150 +553,122 @@
         </w:tc>
         <w:tc>
           <w:tcPr>
-            <w:tcW w:w="999" w:type="dxa"/>
-          </w:tcPr>
-          <w:p>
-            <w:pPr>
-              <w:rPr>
-                <w:rFonts w:ascii="Times New Roman" w:hAnsi="Times New Roman" w:cs="Times New Roman"/>
-                <w:sz w:val="24"/>
-                <w:szCs w:val="24"/>
-                <w:lang w:val="en-US"/>
-              </w:rPr>
-            </w:pPr>
-            <w:r>
-              <w:rPr>
-                <w:rFonts w:ascii="Times New Roman" w:hAnsi="Times New Roman" w:cs="Times New Roman"/>
-                <w:sz w:val="24"/>
-                <w:szCs w:val="24"/>
-                <w:lang w:val="en-US"/>
-              </w:rPr>
-              <w:t>#</w:t>
-            </w:r>
-            <w:proofErr w:type="spellStart"/>
-            <w:r>
-              <w:rPr>
-                <w:rFonts w:ascii="Times New Roman" w:hAnsi="Times New Roman" w:cs="Times New Roman"/>
-                <w:sz w:val="24"/>
-                <w:szCs w:val="24"/>
-                <w:lang w:val="en-US"/>
-              </w:rPr>
-              <w:t>APerc</w:t>
-            </w:r>
-            <w:proofErr w:type="spellEnd"/>
-          </w:p>
-        </w:tc>
-        <w:tc>
-          <w:tcPr>
-            <w:tcW w:w="992" w:type="dxa"/>
-          </w:tcPr>
-          <w:p>
-            <w:pPr>
-              <w:rPr>
-                <w:rFonts w:ascii="Times New Roman" w:hAnsi="Times New Roman" w:cs="Times New Roman"/>
-                <w:sz w:val="24"/>
-                <w:szCs w:val="24"/>
-                <w:lang w:val="en-US"/>
-              </w:rPr>
-            </w:pPr>
-            <w:r>
-              <w:rPr>
-                <w:rFonts w:ascii="Times New Roman" w:hAnsi="Times New Roman" w:cs="Times New Roman"/>
-                <w:sz w:val="24"/>
-                <w:szCs w:val="24"/>
-                <w:lang w:val="en-US"/>
-              </w:rPr>
-              <w:t>#</w:t>
-            </w:r>
-            <w:proofErr w:type="spellStart"/>
-            <w:r>
-              <w:rPr>
-                <w:rFonts w:ascii="Times New Roman" w:hAnsi="Times New Roman" w:cs="Times New Roman"/>
-                <w:sz w:val="24"/>
-                <w:szCs w:val="24"/>
-                <w:lang w:val="en-US"/>
-              </w:rPr>
-              <w:t>BPerc</w:t>
-            </w:r>
-            <w:proofErr w:type="spellEnd"/>
-          </w:p>
-        </w:tc>
-        <w:tc>
-          <w:tcPr>
-            <w:tcW w:w="887" w:type="dxa"/>
-          </w:tcPr>
-          <w:p>
-            <w:pPr>
-              <w:rPr>
-                <w:rFonts w:ascii="Times New Roman" w:hAnsi="Times New Roman" w:cs="Times New Roman"/>
-                <w:sz w:val="24"/>
-                <w:szCs w:val="24"/>
-                <w:lang w:val="en-US"/>
-              </w:rPr>
-            </w:pPr>
-            <w:proofErr w:type="spellStart"/>
-            <w:r>
-              <w:rPr>
-                <w:rFonts w:ascii="Times New Roman" w:hAnsi="Times New Roman" w:cs="Times New Roman"/>
-                <w:sz w:val="24"/>
-                <w:szCs w:val="24"/>
-                <w:lang w:val="en-US"/>
-              </w:rPr>
-              <w:t>CPerc</w:t>
-            </w:r>
-            <w:proofErr w:type="spellEnd"/>
-          </w:p>
-        </w:tc>
-        <w:tc>
-          <w:tcPr>
-            <w:tcW w:w="901" w:type="dxa"/>
-          </w:tcPr>
-          <w:p>
-            <w:pPr>
-              <w:rPr>
-                <w:rFonts w:ascii="Times New Roman" w:hAnsi="Times New Roman" w:cs="Times New Roman"/>
-                <w:sz w:val="24"/>
-                <w:szCs w:val="24"/>
-                <w:lang w:val="en-US"/>
-              </w:rPr>
-            </w:pPr>
-            <w:proofErr w:type="spellStart"/>
-            <w:r>
-              <w:rPr>
-                <w:rFonts w:ascii="Times New Roman" w:hAnsi="Times New Roman" w:cs="Times New Roman"/>
-                <w:sz w:val="24"/>
-                <w:szCs w:val="24"/>
-                <w:lang w:val="en-US"/>
-              </w:rPr>
-              <w:t>DPerc</w:t>
-            </w:r>
-            <w:proofErr w:type="spellEnd"/>
-          </w:p>
-        </w:tc>
-        <w:tc>
-          <w:tcPr>
-            <w:tcW w:w="880" w:type="dxa"/>
-          </w:tcPr>
-          <w:p>
-            <w:pPr>
-              <w:rPr>
-                <w:rFonts w:ascii="Times New Roman" w:hAnsi="Times New Roman" w:cs="Times New Roman"/>
-                <w:sz w:val="24"/>
-                <w:szCs w:val="24"/>
-                <w:lang w:val="en-US"/>
-              </w:rPr>
-            </w:pPr>
-            <w:proofErr w:type="spellStart"/>
-            <w:r>
-              <w:rPr>
-                <w:rFonts w:ascii="Times New Roman" w:hAnsi="Times New Roman" w:cs="Times New Roman"/>
-                <w:sz w:val="24"/>
-                <w:szCs w:val="24"/>
-                <w:lang w:val="en-US"/>
-              </w:rPr>
-              <w:t>EPerc</w:t>
-            </w:r>
-            <w:proofErr w:type="spellEnd"/>
+            <w:tcW w:w="0" w:type="auto"/>
+          </w:tcPr>
+          <w:p>
+            <w:pPr>
+              <w:rPr>
+                <w:rFonts w:ascii="Times New Roman" w:hAnsi="Times New Roman" w:cs="Times New Roman"/>
+                <w:sz w:val="24"/>
+                <w:szCs w:val="24"/>
+                <w:lang w:val="en-US"/>
+              </w:rPr>
+            </w:pPr>
+            <w:r>
+              <w:rPr>
+                <w:rFonts w:ascii="Times New Roman" w:hAnsi="Times New Roman" w:cs="Times New Roman"/>
+                <w:sz w:val="24"/>
+                <w:szCs w:val="24"/>
+                <w:lang w:val="en-US"/>
+              </w:rPr>
+              <w:t>#A</w:t>
+            </w:r>
+          </w:p>
+        </w:tc>
+        <w:tc>
+          <w:tcPr>
+            <w:tcW w:w="0" w:type="auto"/>
+          </w:tcPr>
+          <w:p>
+            <w:pPr>
+              <w:rPr>
+                <w:rFonts w:ascii="Times New Roman" w:hAnsi="Times New Roman" w:cs="Times New Roman"/>
+                <w:sz w:val="24"/>
+                <w:szCs w:val="24"/>
+                <w:lang w:val="en-US"/>
+              </w:rPr>
+            </w:pPr>
+            <w:r>
+              <w:rPr>
+                <w:rFonts w:ascii="Times New Roman" w:hAnsi="Times New Roman" w:cs="Times New Roman"/>
+                <w:sz w:val="24"/>
+                <w:szCs w:val="24"/>
+                <w:lang w:val="en-US"/>
+              </w:rPr>
+              <w:t>#B</w:t>
+            </w:r>
+          </w:p>
+        </w:tc>
+        <w:tc>
+          <w:tcPr>
+            <w:tcW w:w="0" w:type="auto"/>
+          </w:tcPr>
+          <w:p>
+            <w:pPr>
+              <w:rPr>
+                <w:rFonts w:ascii="Times New Roman" w:hAnsi="Times New Roman" w:cs="Times New Roman"/>
+                <w:sz w:val="24"/>
+                <w:szCs w:val="24"/>
+                <w:lang w:val="en-US"/>
+              </w:rPr>
+            </w:pPr>
+            <w:r>
+              <w:rPr>
+                <w:rFonts w:ascii="Times New Roman" w:hAnsi="Times New Roman" w:cs="Times New Roman"/>
+                <w:sz w:val="24"/>
+                <w:szCs w:val="24"/>
+                <w:lang w:val="en-US"/>
+              </w:rPr>
+              <w:t>#C</w:t>
+            </w:r>
+          </w:p>
+        </w:tc>
+        <w:tc>
+          <w:tcPr>
+            <w:tcW w:w="0" w:type="auto"/>
+          </w:tcPr>
+          <w:p>
+            <w:pPr>
+              <w:rPr>
+                <w:rFonts w:ascii="Times New Roman" w:hAnsi="Times New Roman" w:cs="Times New Roman"/>
+                <w:sz w:val="24"/>
+                <w:szCs w:val="24"/>
+                <w:lang w:val="en-US"/>
+              </w:rPr>
+            </w:pPr>
+            <w:r>
+              <w:rPr>
+                <w:rFonts w:ascii="Times New Roman" w:hAnsi="Times New Roman" w:cs="Times New Roman"/>
+                <w:sz w:val="24"/>
+                <w:szCs w:val="24"/>
+                <w:lang w:val="en-US"/>
+              </w:rPr>
+              <w:t>#D</w:t>
+            </w:r>
+          </w:p>
+        </w:tc>
+        <w:tc>
+          <w:tcPr>
+            <w:tcW w:w="0" w:type="auto"/>
+          </w:tcPr>
+          <w:p>
+            <w:pPr>
+              <w:rPr>
+                <w:rFonts w:ascii="Times New Roman" w:hAnsi="Times New Roman" w:cs="Times New Roman"/>
+                <w:sz w:val="24"/>
+                <w:szCs w:val="24"/>
+                <w:lang w:val="en-US"/>
+              </w:rPr>
+            </w:pPr>
+            <w:r>
+              <w:rPr>
+                <w:rFonts w:ascii="Times New Roman" w:hAnsi="Times New Roman" w:cs="Times New Roman"/>
+                <w:sz w:val="24"/>
+                <w:szCs w:val="24"/>
+                <w:lang w:val="en-US"/>
+              </w:rPr>
+              <w:t>#D</w:t>
+            </w:r>
           </w:p>
         </w:tc>
       </w:tr>

</xml_diff>

<commit_message>
exchange 'excellent' and 'satisfactory' columns in template
</commit_message>
<xml_diff>
--- a/core/src/main/resources/docs/templates/GradesPercentage.docx
+++ b/core/src/main/resources/docs/templates/GradesPercentage.docx
@@ -23,20 +23,8 @@
           <w:szCs w:val="32"/>
           <w:lang w:val="en-US"/>
         </w:rPr>
-        <w:t>#</w:t>
+        <w:t>#GroupName</w:t>
       </w:r>
-      <w:proofErr w:type="spellStart"/>
-      <w:r>
-        <w:rPr>
-          <w:rFonts w:ascii="Times New Roman" w:hAnsi="Times New Roman" w:cs="Times New Roman"/>
-          <w:color w:val="000000" w:themeColor="text1"/>
-          <w:sz w:val="32"/>
-          <w:szCs w:val="32"/>
-          <w:lang w:val="en-US"/>
-        </w:rPr>
-        <w:t>GroupName</w:t>
-      </w:r>
-      <w:proofErr w:type="spellEnd"/>
     </w:p>
     <w:tbl>
       <w:tblPr>
@@ -47,9 +35,9 @@
       <w:tblGrid>
         <w:gridCol w:w="816"/>
         <w:gridCol w:w="1003"/>
+        <w:gridCol w:w="1243"/>
+        <w:gridCol w:w="1054"/>
         <w:gridCol w:w="1483"/>
-        <w:gridCol w:w="1054"/>
-        <w:gridCol w:w="1243"/>
         <w:gridCol w:w="661"/>
         <w:gridCol w:w="650"/>
         <w:gridCol w:w="661"/>
@@ -127,7 +115,78 @@
                 <w:lang w:val="en-US"/>
               </w:rPr>
             </w:pPr>
-            <w:proofErr w:type="spellStart"/>
+            <w:r>
+              <w:rPr>
+                <w:rFonts w:ascii="Times New Roman" w:hAnsi="Times New Roman" w:cs="Times New Roman"/>
+                <w:b/>
+                <w:sz w:val="20"/>
+                <w:szCs w:val="20"/>
+              </w:rPr>
+              <w:t>Відм</w:t>
+            </w:r>
+            <w:r>
+              <w:rPr>
+                <w:rFonts w:ascii="Times New Roman" w:hAnsi="Times New Roman" w:cs="Times New Roman"/>
+                <w:b/>
+                <w:sz w:val="20"/>
+                <w:szCs w:val="20"/>
+                <w:lang w:val="en-US"/>
+              </w:rPr>
+              <w:t>;%</w:t>
+            </w:r>
+          </w:p>
+        </w:tc>
+        <w:tc>
+          <w:tcPr>
+            <w:tcW w:w="0" w:type="auto"/>
+            <w:vAlign w:val="center"/>
+          </w:tcPr>
+          <w:p>
+            <w:pPr>
+              <w:rPr>
+                <w:rFonts w:ascii="Times New Roman" w:hAnsi="Times New Roman" w:cs="Times New Roman"/>
+                <w:b/>
+                <w:sz w:val="20"/>
+                <w:szCs w:val="20"/>
+                <w:lang w:val="en-US"/>
+              </w:rPr>
+            </w:pPr>
+            <w:r>
+              <w:rPr>
+                <w:rFonts w:ascii="Times New Roman" w:hAnsi="Times New Roman" w:cs="Times New Roman"/>
+                <w:b/>
+                <w:sz w:val="20"/>
+                <w:szCs w:val="20"/>
+              </w:rPr>
+              <w:t>Добре</w:t>
+            </w:r>
+            <w:r>
+              <w:rPr>
+                <w:rFonts w:ascii="Times New Roman" w:hAnsi="Times New Roman" w:cs="Times New Roman"/>
+                <w:b/>
+                <w:sz w:val="20"/>
+                <w:szCs w:val="20"/>
+                <w:lang w:val="en-US"/>
+              </w:rPr>
+              <w:t>, %</w:t>
+            </w:r>
+          </w:p>
+        </w:tc>
+        <w:tc>
+          <w:tcPr>
+            <w:tcW w:w="0" w:type="auto"/>
+            <w:vAlign w:val="center"/>
+          </w:tcPr>
+          <w:p>
+            <w:pPr>
+              <w:rPr>
+                <w:rFonts w:ascii="Times New Roman" w:hAnsi="Times New Roman" w:cs="Times New Roman"/>
+                <w:b/>
+                <w:sz w:val="20"/>
+                <w:szCs w:val="20"/>
+                <w:lang w:val="en-US"/>
+              </w:rPr>
+            </w:pPr>
             <w:r>
               <w:rPr>
                 <w:rFonts w:ascii="Times New Roman" w:hAnsi="Times New Roman" w:cs="Times New Roman"/>
@@ -137,110 +196,15 @@
               </w:rPr>
               <w:t>Задов</w:t>
             </w:r>
-            <w:proofErr w:type="spellEnd"/>
-            <w:r>
-              <w:rPr>
-                <w:rFonts w:ascii="Times New Roman" w:hAnsi="Times New Roman" w:cs="Times New Roman"/>
-                <w:b/>
-                <w:sz w:val="20"/>
-                <w:szCs w:val="20"/>
-                <w:lang w:val="en-US"/>
-              </w:rPr>
-              <w:t>;</w:t>
-            </w:r>
-            <w:r>
-              <w:rPr>
-                <w:rFonts w:ascii="Times New Roman" w:hAnsi="Times New Roman" w:cs="Times New Roman"/>
-                <w:b/>
-                <w:sz w:val="20"/>
-                <w:szCs w:val="20"/>
-                <w:lang w:val="en-US"/>
-              </w:rPr>
-              <w:t xml:space="preserve"> %</w:t>
-            </w:r>
-          </w:p>
-        </w:tc>
-        <w:tc>
-          <w:tcPr>
-            <w:tcW w:w="0" w:type="auto"/>
-            <w:vAlign w:val="center"/>
-          </w:tcPr>
-          <w:p>
-            <w:pPr>
-              <w:rPr>
-                <w:rFonts w:ascii="Times New Roman" w:hAnsi="Times New Roman" w:cs="Times New Roman"/>
-                <w:b/>
-                <w:sz w:val="20"/>
-                <w:szCs w:val="20"/>
-                <w:lang w:val="en-US"/>
-              </w:rPr>
-            </w:pPr>
-            <w:r>
-              <w:rPr>
-                <w:rFonts w:ascii="Times New Roman" w:hAnsi="Times New Roman" w:cs="Times New Roman"/>
-                <w:b/>
-                <w:sz w:val="20"/>
-                <w:szCs w:val="20"/>
-              </w:rPr>
-              <w:t>Добре</w:t>
-            </w:r>
-            <w:r>
-              <w:rPr>
-                <w:rFonts w:ascii="Times New Roman" w:hAnsi="Times New Roman" w:cs="Times New Roman"/>
-                <w:b/>
-                <w:sz w:val="20"/>
-                <w:szCs w:val="20"/>
-                <w:lang w:val="en-US"/>
-              </w:rPr>
-              <w:t>, %</w:t>
-            </w:r>
-          </w:p>
-        </w:tc>
-        <w:tc>
-          <w:tcPr>
-            <w:tcW w:w="0" w:type="auto"/>
-            <w:vAlign w:val="center"/>
-          </w:tcPr>
-          <w:p>
-            <w:pPr>
-              <w:rPr>
-                <w:rFonts w:ascii="Times New Roman" w:hAnsi="Times New Roman" w:cs="Times New Roman"/>
-                <w:b/>
-                <w:sz w:val="20"/>
-                <w:szCs w:val="20"/>
-                <w:lang w:val="en-US"/>
-              </w:rPr>
-            </w:pPr>
-            <w:proofErr w:type="spellStart"/>
-            <w:r>
-              <w:rPr>
-                <w:rFonts w:ascii="Times New Roman" w:hAnsi="Times New Roman" w:cs="Times New Roman"/>
-                <w:b/>
-                <w:sz w:val="20"/>
-                <w:szCs w:val="20"/>
-              </w:rPr>
-              <w:t>Відм</w:t>
-            </w:r>
-            <w:proofErr w:type="spellEnd"/>
-            <w:r>
-              <w:rPr>
-                <w:rFonts w:ascii="Times New Roman" w:hAnsi="Times New Roman" w:cs="Times New Roman"/>
-                <w:b/>
-                <w:sz w:val="20"/>
-                <w:szCs w:val="20"/>
-                <w:lang w:val="en-US"/>
-              </w:rPr>
-              <w:t>;</w:t>
-            </w:r>
-            <w:r>
-              <w:rPr>
-                <w:rFonts w:ascii="Times New Roman" w:hAnsi="Times New Roman" w:cs="Times New Roman"/>
-                <w:b/>
-                <w:sz w:val="20"/>
-                <w:szCs w:val="20"/>
-                <w:lang w:val="en-US"/>
-              </w:rPr>
-              <w:t>%</w:t>
+            <w:r>
+              <w:rPr>
+                <w:rFonts w:ascii="Times New Roman" w:hAnsi="Times New Roman" w:cs="Times New Roman"/>
+                <w:b/>
+                <w:sz w:val="20"/>
+                <w:szCs w:val="20"/>
+                <w:lang w:val="en-US"/>
+              </w:rPr>
+              <w:t>; %</w:t>
             </w:r>
           </w:p>
         </w:tc>
@@ -499,55 +463,55 @@
                 <w:szCs w:val="24"/>
                 <w:lang w:val="en-US"/>
               </w:rPr>
+              <w:t>#Excellent</w:t>
+            </w:r>
+          </w:p>
+        </w:tc>
+        <w:tc>
+          <w:tcPr>
+            <w:tcW w:w="0" w:type="auto"/>
+          </w:tcPr>
+          <w:p>
+            <w:pPr>
+              <w:rPr>
+                <w:rFonts w:ascii="Times New Roman" w:hAnsi="Times New Roman" w:cs="Times New Roman"/>
+                <w:sz w:val="24"/>
+                <w:szCs w:val="24"/>
+                <w:lang w:val="en-US"/>
+              </w:rPr>
+            </w:pPr>
+            <w:r>
+              <w:rPr>
+                <w:rFonts w:ascii="Times New Roman" w:hAnsi="Times New Roman" w:cs="Times New Roman"/>
+                <w:sz w:val="24"/>
+                <w:szCs w:val="24"/>
+                <w:lang w:val="en-US"/>
+              </w:rPr>
+              <w:t>#Good</w:t>
+            </w:r>
+          </w:p>
+        </w:tc>
+        <w:tc>
+          <w:tcPr>
+            <w:tcW w:w="0" w:type="auto"/>
+          </w:tcPr>
+          <w:p>
+            <w:pPr>
+              <w:rPr>
+                <w:rFonts w:ascii="Times New Roman" w:hAnsi="Times New Roman" w:cs="Times New Roman"/>
+                <w:sz w:val="24"/>
+                <w:szCs w:val="24"/>
+                <w:lang w:val="en-US"/>
+              </w:rPr>
+            </w:pPr>
+            <w:r>
+              <w:rPr>
+                <w:rFonts w:ascii="Times New Roman" w:hAnsi="Times New Roman" w:cs="Times New Roman"/>
+                <w:sz w:val="24"/>
+                <w:szCs w:val="24"/>
+                <w:lang w:val="en-US"/>
+              </w:rPr>
               <w:t>#Satisfactory</w:t>
-            </w:r>
-          </w:p>
-        </w:tc>
-        <w:tc>
-          <w:tcPr>
-            <w:tcW w:w="0" w:type="auto"/>
-          </w:tcPr>
-          <w:p>
-            <w:pPr>
-              <w:rPr>
-                <w:rFonts w:ascii="Times New Roman" w:hAnsi="Times New Roman" w:cs="Times New Roman"/>
-                <w:sz w:val="24"/>
-                <w:szCs w:val="24"/>
-                <w:lang w:val="en-US"/>
-              </w:rPr>
-            </w:pPr>
-            <w:r>
-              <w:rPr>
-                <w:rFonts w:ascii="Times New Roman" w:hAnsi="Times New Roman" w:cs="Times New Roman"/>
-                <w:sz w:val="24"/>
-                <w:szCs w:val="24"/>
-                <w:lang w:val="en-US"/>
-              </w:rPr>
-              <w:t>#Good</w:t>
-            </w:r>
-          </w:p>
-        </w:tc>
-        <w:tc>
-          <w:tcPr>
-            <w:tcW w:w="0" w:type="auto"/>
-          </w:tcPr>
-          <w:p>
-            <w:pPr>
-              <w:rPr>
-                <w:rFonts w:ascii="Times New Roman" w:hAnsi="Times New Roman" w:cs="Times New Roman"/>
-                <w:sz w:val="24"/>
-                <w:szCs w:val="24"/>
-                <w:lang w:val="en-US"/>
-              </w:rPr>
-            </w:pPr>
-            <w:r>
-              <w:rPr>
-                <w:rFonts w:ascii="Times New Roman" w:hAnsi="Times New Roman" w:cs="Times New Roman"/>
-                <w:sz w:val="24"/>
-                <w:szCs w:val="24"/>
-                <w:lang w:val="en-US"/>
-              </w:rPr>
-              <w:t>#Excellent</w:t>
             </w:r>
           </w:p>
         </w:tc>

</xml_diff>